<commit_message>
Add endpoint add book
</commit_message>
<xml_diff>
--- a/backend_trasy.docx
+++ b/backend_trasy.docx
@@ -3,13 +3,28 @@
 <w:document xmlns:wpc="http://schemas.microsoft.com/office/word/2010/wordprocessingCanvas" xmlns:cx="http://schemas.microsoft.com/office/drawing/2014/chartex" xmlns:cx1="http://schemas.microsoft.com/office/drawing/2015/9/8/chartex" xmlns:cx2="http://schemas.microsoft.com/office/drawing/2015/10/21/chartex" xmlns:cx3="http://schemas.microsoft.com/office/drawing/2016/5/9/chartex" xmlns:cx4="http://schemas.microsoft.com/office/drawing/2016/5/10/chartex" xmlns:cx5="http://schemas.microsoft.com/office/drawing/2016/5/11/chartex" xmlns:cx6="http://schemas.microsoft.com/office/drawing/2016/5/12/chartex" xmlns:cx7="http://schemas.microsoft.com/office/drawing/2016/5/13/chartex" xmlns:cx8="http://schemas.microsoft.com/office/drawing/2016/5/14/chartex" xmlns:mc="http://schemas.openxmlformats.org/markup-compatibility/2006" xmlns:aink="http://schemas.microsoft.com/office/drawing/2016/ink" xmlns:am3d="http://schemas.microsoft.com/office/drawing/2017/model3d" xmlns:o="urn:schemas-microsoft-com:office:office" xmlns:oel="http://schemas.microsoft.com/office/2019/extlst" xmlns:r="http://schemas.openxmlformats.org/officeDocument/2006/relationships" xmlns:m="http://schemas.openxmlformats.org/officeDocument/2006/math" xmlns:v="urn:schemas-microsoft-com:vml" xmlns:wp14="http://schemas.microsoft.com/office/word/2010/wordprocessingDrawing" xmlns:wp="http://schemas.openxmlformats.org/drawingml/2006/wordprocessingDrawing" xmlns:w10="urn:schemas-microsoft-com:office:word" xmlns:w="http://schemas.openxmlformats.org/wordprocessingml/2006/main" xmlns:w14="http://schemas.microsoft.com/office/word/2010/wordml" xmlns:w15="http://schemas.microsoft.com/office/word/2012/wordml" xmlns:w16cex="http://schemas.microsoft.com/office/word/2018/wordml/cex" xmlns:w16cid="http://schemas.microsoft.com/office/word/2016/wordml/cid" xmlns:w16="http://schemas.microsoft.com/office/word/2018/wordml" xmlns:w16sdtdh="http://schemas.microsoft.com/office/word/2020/wordml/sdtdatahash" xmlns:w16se="http://schemas.microsoft.com/office/word/2015/wordml/symex" xmlns:wpg="http://schemas.microsoft.com/office/word/2010/wordprocessingGroup" xmlns:wpi="http://schemas.microsoft.com/office/word/2010/wordprocessingInk" xmlns:wne="http://schemas.microsoft.com/office/word/2006/wordml" xmlns:wps="http://schemas.microsoft.com/office/word/2010/wordprocessingShape" mc:Ignorable="w14 w15 w16se w16cid w16 w16cex w16sdtdh wp14">
   <w:body>
     <w:p>
-      <w:r>
-        <w:t xml:space="preserve">Trasy w backend </w:t>
+      <w:proofErr w:type="spellStart"/>
+      <w:r>
+        <w:t>Endpointy</w:t>
+      </w:r>
+      <w:proofErr w:type="spellEnd"/>
+      <w:r>
+        <w:t xml:space="preserve"> </w:t>
       </w:r>
     </w:p>
     <w:p/>
     <w:p>
-      <w:r>
+      <w:pPr>
+        <w:rPr>
+          <w:b/>
+          <w:bCs/>
+        </w:rPr>
+      </w:pPr>
+      <w:r>
+        <w:rPr>
+          <w:b/>
+          <w:bCs/>
+        </w:rPr>
         <w:t>// dla rejestracji użytkowników</w:t>
       </w:r>
     </w:p>
@@ -679,6 +694,2056 @@
       </w:r>
     </w:p>
     <w:p/>
+    <w:p>
+      <w:r>
+        <w:t>Odpowiedz z serwera:</w:t>
+      </w:r>
+    </w:p>
+    <w:p>
+      <w:pPr>
+        <w:shd w:val="clear" w:color="auto" w:fill="1E1F22"/>
+        <w:tabs>
+          <w:tab w:val="left" w:pos="916"/>
+          <w:tab w:val="left" w:pos="1832"/>
+          <w:tab w:val="left" w:pos="2748"/>
+          <w:tab w:val="left" w:pos="3664"/>
+          <w:tab w:val="left" w:pos="4580"/>
+          <w:tab w:val="left" w:pos="5496"/>
+          <w:tab w:val="left" w:pos="6412"/>
+          <w:tab w:val="left" w:pos="7328"/>
+          <w:tab w:val="left" w:pos="8244"/>
+          <w:tab w:val="left" w:pos="9160"/>
+          <w:tab w:val="left" w:pos="10076"/>
+          <w:tab w:val="left" w:pos="10992"/>
+          <w:tab w:val="left" w:pos="11908"/>
+          <w:tab w:val="left" w:pos="12824"/>
+          <w:tab w:val="left" w:pos="13740"/>
+          <w:tab w:val="left" w:pos="14656"/>
+        </w:tabs>
+        <w:rPr>
+          <w:rFonts w:ascii="Courier New" w:eastAsia="Times New Roman" w:hAnsi="Courier New" w:cs="Courier New"/>
+          <w:color w:val="BCBEC4"/>
+          <w:kern w:val="0"/>
+          <w:sz w:val="20"/>
+          <w:szCs w:val="20"/>
+          <w:lang w:eastAsia="pl-PL"/>
+          <w14:ligatures w14:val="none"/>
+        </w:rPr>
+      </w:pPr>
+      <w:r>
+        <w:rPr>
+          <w:rFonts w:ascii="Courier New" w:eastAsia="Times New Roman" w:hAnsi="Courier New" w:cs="Courier New"/>
+          <w:color w:val="BCBEC4"/>
+          <w:kern w:val="0"/>
+          <w:sz w:val="20"/>
+          <w:szCs w:val="20"/>
+          <w:lang w:eastAsia="pl-PL"/>
+          <w14:ligatures w14:val="none"/>
+        </w:rPr>
+        <w:t>{</w:t>
+      </w:r>
+      <w:proofErr w:type="spellStart"/>
+      <w:r>
+        <w:rPr>
+          <w:rFonts w:ascii="Courier New" w:eastAsia="Times New Roman" w:hAnsi="Courier New" w:cs="Courier New"/>
+          <w:color w:val="C77DBB"/>
+          <w:kern w:val="0"/>
+          <w:sz w:val="20"/>
+          <w:szCs w:val="20"/>
+          <w:lang w:eastAsia="pl-PL"/>
+          <w14:ligatures w14:val="none"/>
+        </w:rPr>
+        <w:t>message</w:t>
+      </w:r>
+      <w:proofErr w:type="spellEnd"/>
+      <w:r>
+        <w:rPr>
+          <w:rFonts w:ascii="Courier New" w:eastAsia="Times New Roman" w:hAnsi="Courier New" w:cs="Courier New"/>
+          <w:color w:val="BCBEC4"/>
+          <w:kern w:val="0"/>
+          <w:sz w:val="20"/>
+          <w:szCs w:val="20"/>
+          <w:lang w:eastAsia="pl-PL"/>
+          <w14:ligatures w14:val="none"/>
+        </w:rPr>
+        <w:t xml:space="preserve">: </w:t>
+      </w:r>
+      <w:r>
+        <w:rPr>
+          <w:rFonts w:ascii="Courier New" w:eastAsia="Times New Roman" w:hAnsi="Courier New" w:cs="Courier New"/>
+          <w:color w:val="6AAB73"/>
+          <w:kern w:val="0"/>
+          <w:sz w:val="20"/>
+          <w:szCs w:val="20"/>
+          <w:lang w:eastAsia="pl-PL"/>
+          <w14:ligatures w14:val="none"/>
+        </w:rPr>
+        <w:t>'Login już istnieje'</w:t>
+      </w:r>
+      <w:r>
+        <w:rPr>
+          <w:rFonts w:ascii="Courier New" w:eastAsia="Times New Roman" w:hAnsi="Courier New" w:cs="Courier New"/>
+          <w:color w:val="BCBEC4"/>
+          <w:kern w:val="0"/>
+          <w:sz w:val="20"/>
+          <w:szCs w:val="20"/>
+          <w:lang w:eastAsia="pl-PL"/>
+          <w14:ligatures w14:val="none"/>
+        </w:rPr>
+        <w:t>}</w:t>
+      </w:r>
+    </w:p>
+    <w:p>
+      <w:r>
+        <w:t xml:space="preserve"> Lub</w:t>
+      </w:r>
+    </w:p>
+    <w:p>
+      <w:pPr>
+        <w:pStyle w:val="HTML-wstpniesformatowany"/>
+        <w:shd w:val="clear" w:color="auto" w:fill="1E1F22"/>
+        <w:rPr>
+          <w:color w:val="BCBEC4"/>
+        </w:rPr>
+      </w:pPr>
+      <w:r>
+        <w:rPr>
+          <w:color w:val="BCBEC4"/>
+        </w:rPr>
+        <w:t>{</w:t>
+      </w:r>
+      <w:proofErr w:type="spellStart"/>
+      <w:r>
+        <w:rPr>
+          <w:color w:val="C77DBB"/>
+        </w:rPr>
+        <w:t>message</w:t>
+      </w:r>
+      <w:proofErr w:type="spellEnd"/>
+      <w:r>
+        <w:rPr>
+          <w:color w:val="BCBEC4"/>
+        </w:rPr>
+        <w:t xml:space="preserve">: </w:t>
+      </w:r>
+      <w:r>
+        <w:rPr>
+          <w:color w:val="6AAB73"/>
+        </w:rPr>
+        <w:t>'Rejestracja zakończona sukcesem'</w:t>
+      </w:r>
+      <w:r>
+        <w:rPr>
+          <w:color w:val="BCBEC4"/>
+        </w:rPr>
+        <w:t>}</w:t>
+      </w:r>
+    </w:p>
+    <w:p/>
+    <w:p/>
+    <w:p>
+      <w:r>
+        <w:t xml:space="preserve">//logowanie użytkowników </w:t>
+      </w:r>
+    </w:p>
+    <w:p/>
+    <w:p>
+      <w:r>
+        <w:t>Adres</w:t>
+      </w:r>
+    </w:p>
+    <w:p>
+      <w:hyperlink r:id="rId5" w:history="1">
+        <w:r>
+          <w:rPr>
+            <w:rStyle w:val="Hipercze"/>
+          </w:rPr>
+          <w:t>http://localhost:3000/users/logi</w:t>
+        </w:r>
+        <w:r>
+          <w:rPr>
+            <w:rStyle w:val="Hipercze"/>
+          </w:rPr>
+          <w:t>n</w:t>
+        </w:r>
+      </w:hyperlink>
+    </w:p>
+    <w:p/>
+    <w:p>
+      <w:r>
+        <w:t>Konieczne dane:</w:t>
+      </w:r>
+    </w:p>
+    <w:p>
+      <w:pPr>
+        <w:shd w:val="clear" w:color="auto" w:fill="1E1E1E"/>
+        <w:spacing w:line="270" w:lineRule="atLeast"/>
+        <w:rPr>
+          <w:rFonts w:ascii="Courier New" w:eastAsia="Times New Roman" w:hAnsi="Courier New" w:cs="Courier New"/>
+          <w:color w:val="D4D4D4"/>
+          <w:kern w:val="0"/>
+          <w:sz w:val="18"/>
+          <w:szCs w:val="18"/>
+          <w:lang w:eastAsia="pl-PL"/>
+          <w14:ligatures w14:val="none"/>
+        </w:rPr>
+      </w:pPr>
+      <w:r>
+        <w:rPr>
+          <w:rFonts w:ascii="Courier New" w:eastAsia="Times New Roman" w:hAnsi="Courier New" w:cs="Courier New"/>
+          <w:color w:val="DCDCDC"/>
+          <w:kern w:val="0"/>
+          <w:sz w:val="18"/>
+          <w:szCs w:val="18"/>
+          <w:lang w:eastAsia="pl-PL"/>
+          <w14:ligatures w14:val="none"/>
+        </w:rPr>
+        <w:t>{</w:t>
+      </w:r>
+    </w:p>
+    <w:p>
+      <w:pPr>
+        <w:shd w:val="clear" w:color="auto" w:fill="1E1E1E"/>
+        <w:spacing w:line="270" w:lineRule="atLeast"/>
+        <w:rPr>
+          <w:rFonts w:ascii="Courier New" w:eastAsia="Times New Roman" w:hAnsi="Courier New" w:cs="Courier New"/>
+          <w:color w:val="D4D4D4"/>
+          <w:kern w:val="0"/>
+          <w:sz w:val="18"/>
+          <w:szCs w:val="18"/>
+          <w:lang w:eastAsia="pl-PL"/>
+          <w14:ligatures w14:val="none"/>
+        </w:rPr>
+      </w:pPr>
+      <w:r>
+        <w:rPr>
+          <w:rFonts w:ascii="Courier New" w:eastAsia="Times New Roman" w:hAnsi="Courier New" w:cs="Courier New"/>
+          <w:color w:val="D4D4D4"/>
+          <w:kern w:val="0"/>
+          <w:sz w:val="18"/>
+          <w:szCs w:val="18"/>
+          <w:lang w:eastAsia="pl-PL"/>
+          <w14:ligatures w14:val="none"/>
+        </w:rPr>
+        <w:t xml:space="preserve">    </w:t>
+      </w:r>
+      <w:r>
+        <w:rPr>
+          <w:rFonts w:ascii="Courier New" w:eastAsia="Times New Roman" w:hAnsi="Courier New" w:cs="Courier New"/>
+          <w:color w:val="9CDCFE"/>
+          <w:kern w:val="0"/>
+          <w:sz w:val="18"/>
+          <w:szCs w:val="18"/>
+          <w:lang w:eastAsia="pl-PL"/>
+          <w14:ligatures w14:val="none"/>
+        </w:rPr>
+        <w:t>"login"</w:t>
+      </w:r>
+      <w:r>
+        <w:rPr>
+          <w:rFonts w:ascii="Courier New" w:eastAsia="Times New Roman" w:hAnsi="Courier New" w:cs="Courier New"/>
+          <w:color w:val="DCDCDC"/>
+          <w:kern w:val="0"/>
+          <w:sz w:val="18"/>
+          <w:szCs w:val="18"/>
+          <w:lang w:eastAsia="pl-PL"/>
+          <w14:ligatures w14:val="none"/>
+        </w:rPr>
+        <w:t>:</w:t>
+      </w:r>
+      <w:r>
+        <w:rPr>
+          <w:rFonts w:ascii="Courier New" w:eastAsia="Times New Roman" w:hAnsi="Courier New" w:cs="Courier New"/>
+          <w:color w:val="D4D4D4"/>
+          <w:kern w:val="0"/>
+          <w:sz w:val="18"/>
+          <w:szCs w:val="18"/>
+          <w:lang w:eastAsia="pl-PL"/>
+          <w14:ligatures w14:val="none"/>
+        </w:rPr>
+        <w:t xml:space="preserve"> </w:t>
+      </w:r>
+      <w:r>
+        <w:rPr>
+          <w:rFonts w:ascii="Courier New" w:eastAsia="Times New Roman" w:hAnsi="Courier New" w:cs="Courier New"/>
+          <w:color w:val="CE9178"/>
+          <w:kern w:val="0"/>
+          <w:sz w:val="18"/>
+          <w:szCs w:val="18"/>
+          <w:lang w:eastAsia="pl-PL"/>
+          <w14:ligatures w14:val="none"/>
+        </w:rPr>
+        <w:t>"User3"</w:t>
+      </w:r>
+      <w:r>
+        <w:rPr>
+          <w:rFonts w:ascii="Courier New" w:eastAsia="Times New Roman" w:hAnsi="Courier New" w:cs="Courier New"/>
+          <w:color w:val="DCDCDC"/>
+          <w:kern w:val="0"/>
+          <w:sz w:val="18"/>
+          <w:szCs w:val="18"/>
+          <w:lang w:eastAsia="pl-PL"/>
+          <w14:ligatures w14:val="none"/>
+        </w:rPr>
+        <w:t>,</w:t>
+      </w:r>
+    </w:p>
+    <w:p>
+      <w:pPr>
+        <w:shd w:val="clear" w:color="auto" w:fill="1E1E1E"/>
+        <w:spacing w:line="270" w:lineRule="atLeast"/>
+        <w:rPr>
+          <w:rFonts w:ascii="Courier New" w:eastAsia="Times New Roman" w:hAnsi="Courier New" w:cs="Courier New"/>
+          <w:color w:val="D4D4D4"/>
+          <w:kern w:val="0"/>
+          <w:sz w:val="18"/>
+          <w:szCs w:val="18"/>
+          <w:lang w:eastAsia="pl-PL"/>
+          <w14:ligatures w14:val="none"/>
+        </w:rPr>
+      </w:pPr>
+      <w:r>
+        <w:rPr>
+          <w:rFonts w:ascii="Courier New" w:eastAsia="Times New Roman" w:hAnsi="Courier New" w:cs="Courier New"/>
+          <w:color w:val="D4D4D4"/>
+          <w:kern w:val="0"/>
+          <w:sz w:val="18"/>
+          <w:szCs w:val="18"/>
+          <w:lang w:eastAsia="pl-PL"/>
+          <w14:ligatures w14:val="none"/>
+        </w:rPr>
+        <w:t xml:space="preserve">    </w:t>
+      </w:r>
+      <w:r>
+        <w:rPr>
+          <w:rFonts w:ascii="Courier New" w:eastAsia="Times New Roman" w:hAnsi="Courier New" w:cs="Courier New"/>
+          <w:color w:val="9CDCFE"/>
+          <w:kern w:val="0"/>
+          <w:sz w:val="18"/>
+          <w:szCs w:val="18"/>
+          <w:lang w:eastAsia="pl-PL"/>
+          <w14:ligatures w14:val="none"/>
+        </w:rPr>
+        <w:t>"</w:t>
+      </w:r>
+      <w:proofErr w:type="spellStart"/>
+      <w:r>
+        <w:rPr>
+          <w:rFonts w:ascii="Courier New" w:eastAsia="Times New Roman" w:hAnsi="Courier New" w:cs="Courier New"/>
+          <w:color w:val="9CDCFE"/>
+          <w:kern w:val="0"/>
+          <w:sz w:val="18"/>
+          <w:szCs w:val="18"/>
+          <w:lang w:eastAsia="pl-PL"/>
+          <w14:ligatures w14:val="none"/>
+        </w:rPr>
+        <w:t>password</w:t>
+      </w:r>
+      <w:proofErr w:type="spellEnd"/>
+      <w:r>
+        <w:rPr>
+          <w:rFonts w:ascii="Courier New" w:eastAsia="Times New Roman" w:hAnsi="Courier New" w:cs="Courier New"/>
+          <w:color w:val="9CDCFE"/>
+          <w:kern w:val="0"/>
+          <w:sz w:val="18"/>
+          <w:szCs w:val="18"/>
+          <w:lang w:eastAsia="pl-PL"/>
+          <w14:ligatures w14:val="none"/>
+        </w:rPr>
+        <w:t>"</w:t>
+      </w:r>
+      <w:r>
+        <w:rPr>
+          <w:rFonts w:ascii="Courier New" w:eastAsia="Times New Roman" w:hAnsi="Courier New" w:cs="Courier New"/>
+          <w:color w:val="DCDCDC"/>
+          <w:kern w:val="0"/>
+          <w:sz w:val="18"/>
+          <w:szCs w:val="18"/>
+          <w:lang w:eastAsia="pl-PL"/>
+          <w14:ligatures w14:val="none"/>
+        </w:rPr>
+        <w:t>:</w:t>
+      </w:r>
+      <w:r>
+        <w:rPr>
+          <w:rFonts w:ascii="Courier New" w:eastAsia="Times New Roman" w:hAnsi="Courier New" w:cs="Courier New"/>
+          <w:color w:val="D4D4D4"/>
+          <w:kern w:val="0"/>
+          <w:sz w:val="18"/>
+          <w:szCs w:val="18"/>
+          <w:lang w:eastAsia="pl-PL"/>
+          <w14:ligatures w14:val="none"/>
+        </w:rPr>
+        <w:t xml:space="preserve"> </w:t>
+      </w:r>
+      <w:r>
+        <w:rPr>
+          <w:rFonts w:ascii="Courier New" w:eastAsia="Times New Roman" w:hAnsi="Courier New" w:cs="Courier New"/>
+          <w:color w:val="CE9178"/>
+          <w:kern w:val="0"/>
+          <w:sz w:val="18"/>
+          <w:szCs w:val="18"/>
+          <w:lang w:eastAsia="pl-PL"/>
+          <w14:ligatures w14:val="none"/>
+        </w:rPr>
+        <w:t>"pass123"</w:t>
+      </w:r>
+    </w:p>
+    <w:p>
+      <w:pPr>
+        <w:shd w:val="clear" w:color="auto" w:fill="1E1E1E"/>
+        <w:spacing w:line="270" w:lineRule="atLeast"/>
+        <w:rPr>
+          <w:rFonts w:ascii="Courier New" w:eastAsia="Times New Roman" w:hAnsi="Courier New" w:cs="Courier New"/>
+          <w:color w:val="D4D4D4"/>
+          <w:kern w:val="0"/>
+          <w:sz w:val="18"/>
+          <w:szCs w:val="18"/>
+          <w:lang w:eastAsia="pl-PL"/>
+          <w14:ligatures w14:val="none"/>
+        </w:rPr>
+      </w:pPr>
+      <w:r>
+        <w:rPr>
+          <w:rFonts w:ascii="Courier New" w:eastAsia="Times New Roman" w:hAnsi="Courier New" w:cs="Courier New"/>
+          <w:color w:val="DCDCDC"/>
+          <w:kern w:val="0"/>
+          <w:sz w:val="18"/>
+          <w:szCs w:val="18"/>
+          <w:lang w:eastAsia="pl-PL"/>
+          <w14:ligatures w14:val="none"/>
+        </w:rPr>
+        <w:t>}</w:t>
+      </w:r>
+    </w:p>
+    <w:p/>
+    <w:p>
+      <w:r>
+        <w:t>Odpowiedz serwera:</w:t>
+      </w:r>
+    </w:p>
+    <w:p>
+      <w:pPr>
+        <w:shd w:val="clear" w:color="auto" w:fill="1E1E1E"/>
+        <w:spacing w:line="270" w:lineRule="atLeast"/>
+        <w:rPr>
+          <w:rFonts w:ascii="Courier New" w:eastAsia="Times New Roman" w:hAnsi="Courier New" w:cs="Courier New"/>
+          <w:color w:val="D4D4D4"/>
+          <w:kern w:val="0"/>
+          <w:sz w:val="18"/>
+          <w:szCs w:val="18"/>
+          <w:lang w:eastAsia="pl-PL"/>
+          <w14:ligatures w14:val="none"/>
+        </w:rPr>
+      </w:pPr>
+      <w:r>
+        <w:rPr>
+          <w:rFonts w:ascii="Courier New" w:eastAsia="Times New Roman" w:hAnsi="Courier New" w:cs="Courier New"/>
+          <w:color w:val="DCDCDC"/>
+          <w:kern w:val="0"/>
+          <w:sz w:val="18"/>
+          <w:szCs w:val="18"/>
+          <w:lang w:eastAsia="pl-PL"/>
+          <w14:ligatures w14:val="none"/>
+        </w:rPr>
+        <w:t>{</w:t>
+      </w:r>
+    </w:p>
+    <w:p>
+      <w:pPr>
+        <w:shd w:val="clear" w:color="auto" w:fill="1E1E1E"/>
+        <w:spacing w:line="270" w:lineRule="atLeast"/>
+        <w:rPr>
+          <w:rFonts w:ascii="Courier New" w:eastAsia="Times New Roman" w:hAnsi="Courier New" w:cs="Courier New"/>
+          <w:color w:val="D4D4D4"/>
+          <w:kern w:val="0"/>
+          <w:sz w:val="18"/>
+          <w:szCs w:val="18"/>
+          <w:lang w:eastAsia="pl-PL"/>
+          <w14:ligatures w14:val="none"/>
+        </w:rPr>
+      </w:pPr>
+      <w:r>
+        <w:rPr>
+          <w:rFonts w:ascii="Courier New" w:eastAsia="Times New Roman" w:hAnsi="Courier New" w:cs="Courier New"/>
+          <w:color w:val="D4D4D4"/>
+          <w:kern w:val="0"/>
+          <w:sz w:val="18"/>
+          <w:szCs w:val="18"/>
+          <w:lang w:eastAsia="pl-PL"/>
+          <w14:ligatures w14:val="none"/>
+        </w:rPr>
+        <w:t xml:space="preserve">    </w:t>
+      </w:r>
+      <w:r>
+        <w:rPr>
+          <w:rFonts w:ascii="Courier New" w:eastAsia="Times New Roman" w:hAnsi="Courier New" w:cs="Courier New"/>
+          <w:color w:val="9CDCFE"/>
+          <w:kern w:val="0"/>
+          <w:sz w:val="18"/>
+          <w:szCs w:val="18"/>
+          <w:lang w:eastAsia="pl-PL"/>
+          <w14:ligatures w14:val="none"/>
+        </w:rPr>
+        <w:t>"</w:t>
+      </w:r>
+      <w:proofErr w:type="spellStart"/>
+      <w:r>
+        <w:rPr>
+          <w:rFonts w:ascii="Courier New" w:eastAsia="Times New Roman" w:hAnsi="Courier New" w:cs="Courier New"/>
+          <w:color w:val="9CDCFE"/>
+          <w:kern w:val="0"/>
+          <w:sz w:val="18"/>
+          <w:szCs w:val="18"/>
+          <w:lang w:eastAsia="pl-PL"/>
+          <w14:ligatures w14:val="none"/>
+        </w:rPr>
+        <w:t>id_user</w:t>
+      </w:r>
+      <w:proofErr w:type="spellEnd"/>
+      <w:r>
+        <w:rPr>
+          <w:rFonts w:ascii="Courier New" w:eastAsia="Times New Roman" w:hAnsi="Courier New" w:cs="Courier New"/>
+          <w:color w:val="9CDCFE"/>
+          <w:kern w:val="0"/>
+          <w:sz w:val="18"/>
+          <w:szCs w:val="18"/>
+          <w:lang w:eastAsia="pl-PL"/>
+          <w14:ligatures w14:val="none"/>
+        </w:rPr>
+        <w:t>"</w:t>
+      </w:r>
+      <w:r>
+        <w:rPr>
+          <w:rFonts w:ascii="Courier New" w:eastAsia="Times New Roman" w:hAnsi="Courier New" w:cs="Courier New"/>
+          <w:color w:val="DCDCDC"/>
+          <w:kern w:val="0"/>
+          <w:sz w:val="18"/>
+          <w:szCs w:val="18"/>
+          <w:lang w:eastAsia="pl-PL"/>
+          <w14:ligatures w14:val="none"/>
+        </w:rPr>
+        <w:t>:</w:t>
+      </w:r>
+      <w:r>
+        <w:rPr>
+          <w:rFonts w:ascii="Courier New" w:eastAsia="Times New Roman" w:hAnsi="Courier New" w:cs="Courier New"/>
+          <w:color w:val="D4D4D4"/>
+          <w:kern w:val="0"/>
+          <w:sz w:val="18"/>
+          <w:szCs w:val="18"/>
+          <w:lang w:eastAsia="pl-PL"/>
+          <w14:ligatures w14:val="none"/>
+        </w:rPr>
+        <w:t xml:space="preserve"> </w:t>
+      </w:r>
+      <w:r>
+        <w:rPr>
+          <w:rFonts w:ascii="Courier New" w:eastAsia="Times New Roman" w:hAnsi="Courier New" w:cs="Courier New"/>
+          <w:color w:val="B5CEA8"/>
+          <w:kern w:val="0"/>
+          <w:sz w:val="18"/>
+          <w:szCs w:val="18"/>
+          <w:lang w:eastAsia="pl-PL"/>
+          <w14:ligatures w14:val="none"/>
+        </w:rPr>
+        <w:t>3</w:t>
+      </w:r>
+      <w:r>
+        <w:rPr>
+          <w:rFonts w:ascii="Courier New" w:eastAsia="Times New Roman" w:hAnsi="Courier New" w:cs="Courier New"/>
+          <w:color w:val="DCDCDC"/>
+          <w:kern w:val="0"/>
+          <w:sz w:val="18"/>
+          <w:szCs w:val="18"/>
+          <w:lang w:eastAsia="pl-PL"/>
+          <w14:ligatures w14:val="none"/>
+        </w:rPr>
+        <w:t>,</w:t>
+      </w:r>
+    </w:p>
+    <w:p>
+      <w:pPr>
+        <w:shd w:val="clear" w:color="auto" w:fill="1E1E1E"/>
+        <w:spacing w:line="270" w:lineRule="atLeast"/>
+        <w:rPr>
+          <w:rFonts w:ascii="Courier New" w:eastAsia="Times New Roman" w:hAnsi="Courier New" w:cs="Courier New"/>
+          <w:color w:val="D4D4D4"/>
+          <w:kern w:val="0"/>
+          <w:sz w:val="18"/>
+          <w:szCs w:val="18"/>
+          <w:lang w:eastAsia="pl-PL"/>
+          <w14:ligatures w14:val="none"/>
+        </w:rPr>
+      </w:pPr>
+      <w:r>
+        <w:rPr>
+          <w:rFonts w:ascii="Courier New" w:eastAsia="Times New Roman" w:hAnsi="Courier New" w:cs="Courier New"/>
+          <w:color w:val="D4D4D4"/>
+          <w:kern w:val="0"/>
+          <w:sz w:val="18"/>
+          <w:szCs w:val="18"/>
+          <w:lang w:eastAsia="pl-PL"/>
+          <w14:ligatures w14:val="none"/>
+        </w:rPr>
+        <w:t xml:space="preserve">    </w:t>
+      </w:r>
+      <w:r>
+        <w:rPr>
+          <w:rFonts w:ascii="Courier New" w:eastAsia="Times New Roman" w:hAnsi="Courier New" w:cs="Courier New"/>
+          <w:color w:val="9CDCFE"/>
+          <w:kern w:val="0"/>
+          <w:sz w:val="18"/>
+          <w:szCs w:val="18"/>
+          <w:lang w:eastAsia="pl-PL"/>
+          <w14:ligatures w14:val="none"/>
+        </w:rPr>
+        <w:t>"login"</w:t>
+      </w:r>
+      <w:r>
+        <w:rPr>
+          <w:rFonts w:ascii="Courier New" w:eastAsia="Times New Roman" w:hAnsi="Courier New" w:cs="Courier New"/>
+          <w:color w:val="DCDCDC"/>
+          <w:kern w:val="0"/>
+          <w:sz w:val="18"/>
+          <w:szCs w:val="18"/>
+          <w:lang w:eastAsia="pl-PL"/>
+          <w14:ligatures w14:val="none"/>
+        </w:rPr>
+        <w:t>:</w:t>
+      </w:r>
+      <w:r>
+        <w:rPr>
+          <w:rFonts w:ascii="Courier New" w:eastAsia="Times New Roman" w:hAnsi="Courier New" w:cs="Courier New"/>
+          <w:color w:val="D4D4D4"/>
+          <w:kern w:val="0"/>
+          <w:sz w:val="18"/>
+          <w:szCs w:val="18"/>
+          <w:lang w:eastAsia="pl-PL"/>
+          <w14:ligatures w14:val="none"/>
+        </w:rPr>
+        <w:t xml:space="preserve"> </w:t>
+      </w:r>
+      <w:r>
+        <w:rPr>
+          <w:rFonts w:ascii="Courier New" w:eastAsia="Times New Roman" w:hAnsi="Courier New" w:cs="Courier New"/>
+          <w:color w:val="CE9178"/>
+          <w:kern w:val="0"/>
+          <w:sz w:val="18"/>
+          <w:szCs w:val="18"/>
+          <w:lang w:eastAsia="pl-PL"/>
+          <w14:ligatures w14:val="none"/>
+        </w:rPr>
+        <w:t>"User3"</w:t>
+      </w:r>
+      <w:r>
+        <w:rPr>
+          <w:rFonts w:ascii="Courier New" w:eastAsia="Times New Roman" w:hAnsi="Courier New" w:cs="Courier New"/>
+          <w:color w:val="DCDCDC"/>
+          <w:kern w:val="0"/>
+          <w:sz w:val="18"/>
+          <w:szCs w:val="18"/>
+          <w:lang w:eastAsia="pl-PL"/>
+          <w14:ligatures w14:val="none"/>
+        </w:rPr>
+        <w:t>,</w:t>
+      </w:r>
+    </w:p>
+    <w:p>
+      <w:pPr>
+        <w:shd w:val="clear" w:color="auto" w:fill="1E1E1E"/>
+        <w:spacing w:line="270" w:lineRule="atLeast"/>
+        <w:rPr>
+          <w:rFonts w:ascii="Courier New" w:eastAsia="Times New Roman" w:hAnsi="Courier New" w:cs="Courier New"/>
+          <w:color w:val="D4D4D4"/>
+          <w:kern w:val="0"/>
+          <w:sz w:val="18"/>
+          <w:szCs w:val="18"/>
+          <w:lang w:val="en-US" w:eastAsia="pl-PL"/>
+          <w14:ligatures w14:val="none"/>
+        </w:rPr>
+      </w:pPr>
+      <w:r>
+        <w:rPr>
+          <w:rFonts w:ascii="Courier New" w:eastAsia="Times New Roman" w:hAnsi="Courier New" w:cs="Courier New"/>
+          <w:color w:val="D4D4D4"/>
+          <w:kern w:val="0"/>
+          <w:sz w:val="18"/>
+          <w:szCs w:val="18"/>
+          <w:lang w:eastAsia="pl-PL"/>
+          <w14:ligatures w14:val="none"/>
+        </w:rPr>
+        <w:t xml:space="preserve">    </w:t>
+      </w:r>
+      <w:r>
+        <w:rPr>
+          <w:rFonts w:ascii="Courier New" w:eastAsia="Times New Roman" w:hAnsi="Courier New" w:cs="Courier New"/>
+          <w:color w:val="9CDCFE"/>
+          <w:kern w:val="0"/>
+          <w:sz w:val="18"/>
+          <w:szCs w:val="18"/>
+          <w:lang w:val="en-US" w:eastAsia="pl-PL"/>
+          <w14:ligatures w14:val="none"/>
+        </w:rPr>
+        <w:t>"email"</w:t>
+      </w:r>
+      <w:r>
+        <w:rPr>
+          <w:rFonts w:ascii="Courier New" w:eastAsia="Times New Roman" w:hAnsi="Courier New" w:cs="Courier New"/>
+          <w:color w:val="DCDCDC"/>
+          <w:kern w:val="0"/>
+          <w:sz w:val="18"/>
+          <w:szCs w:val="18"/>
+          <w:lang w:val="en-US" w:eastAsia="pl-PL"/>
+          <w14:ligatures w14:val="none"/>
+        </w:rPr>
+        <w:t>:</w:t>
+      </w:r>
+      <w:r>
+        <w:rPr>
+          <w:rFonts w:ascii="Courier New" w:eastAsia="Times New Roman" w:hAnsi="Courier New" w:cs="Courier New"/>
+          <w:color w:val="D4D4D4"/>
+          <w:kern w:val="0"/>
+          <w:sz w:val="18"/>
+          <w:szCs w:val="18"/>
+          <w:lang w:val="en-US" w:eastAsia="pl-PL"/>
+          <w14:ligatures w14:val="none"/>
+        </w:rPr>
+        <w:t xml:space="preserve"> </w:t>
+      </w:r>
+      <w:r>
+        <w:rPr>
+          <w:rFonts w:ascii="Courier New" w:eastAsia="Times New Roman" w:hAnsi="Courier New" w:cs="Courier New"/>
+          <w:color w:val="CE9178"/>
+          <w:kern w:val="0"/>
+          <w:sz w:val="18"/>
+          <w:szCs w:val="18"/>
+          <w:lang w:val="en-US" w:eastAsia="pl-PL"/>
+          <w14:ligatures w14:val="none"/>
+        </w:rPr>
+        <w:t>"</w:t>
+      </w:r>
+      <w:proofErr w:type="spellStart"/>
+      <w:r>
+        <w:rPr>
+          <w:rFonts w:ascii="Courier New" w:eastAsia="Times New Roman" w:hAnsi="Courier New" w:cs="Courier New"/>
+          <w:color w:val="CE9178"/>
+          <w:kern w:val="0"/>
+          <w:sz w:val="18"/>
+          <w:szCs w:val="18"/>
+          <w:lang w:val="en-US" w:eastAsia="pl-PL"/>
+          <w14:ligatures w14:val="none"/>
+        </w:rPr>
+        <w:t>asc@ilp</w:t>
+      </w:r>
+      <w:proofErr w:type="spellEnd"/>
+      <w:r>
+        <w:rPr>
+          <w:rFonts w:ascii="Courier New" w:eastAsia="Times New Roman" w:hAnsi="Courier New" w:cs="Courier New"/>
+          <w:color w:val="CE9178"/>
+          <w:kern w:val="0"/>
+          <w:sz w:val="18"/>
+          <w:szCs w:val="18"/>
+          <w:lang w:val="en-US" w:eastAsia="pl-PL"/>
+          <w14:ligatures w14:val="none"/>
+        </w:rPr>
+        <w:t>"</w:t>
+      </w:r>
+      <w:r>
+        <w:rPr>
+          <w:rFonts w:ascii="Courier New" w:eastAsia="Times New Roman" w:hAnsi="Courier New" w:cs="Courier New"/>
+          <w:color w:val="DCDCDC"/>
+          <w:kern w:val="0"/>
+          <w:sz w:val="18"/>
+          <w:szCs w:val="18"/>
+          <w:lang w:val="en-US" w:eastAsia="pl-PL"/>
+          <w14:ligatures w14:val="none"/>
+        </w:rPr>
+        <w:t>,</w:t>
+      </w:r>
+    </w:p>
+    <w:p>
+      <w:pPr>
+        <w:shd w:val="clear" w:color="auto" w:fill="1E1E1E"/>
+        <w:spacing w:line="270" w:lineRule="atLeast"/>
+        <w:rPr>
+          <w:rFonts w:ascii="Courier New" w:eastAsia="Times New Roman" w:hAnsi="Courier New" w:cs="Courier New"/>
+          <w:color w:val="D4D4D4"/>
+          <w:kern w:val="0"/>
+          <w:sz w:val="18"/>
+          <w:szCs w:val="18"/>
+          <w:lang w:val="en-US" w:eastAsia="pl-PL"/>
+          <w14:ligatures w14:val="none"/>
+        </w:rPr>
+      </w:pPr>
+      <w:r>
+        <w:rPr>
+          <w:rFonts w:ascii="Courier New" w:eastAsia="Times New Roman" w:hAnsi="Courier New" w:cs="Courier New"/>
+          <w:color w:val="D4D4D4"/>
+          <w:kern w:val="0"/>
+          <w:sz w:val="18"/>
+          <w:szCs w:val="18"/>
+          <w:lang w:val="en-US" w:eastAsia="pl-PL"/>
+          <w14:ligatures w14:val="none"/>
+        </w:rPr>
+        <w:t xml:space="preserve">    </w:t>
+      </w:r>
+      <w:r>
+        <w:rPr>
+          <w:rFonts w:ascii="Courier New" w:eastAsia="Times New Roman" w:hAnsi="Courier New" w:cs="Courier New"/>
+          <w:color w:val="9CDCFE"/>
+          <w:kern w:val="0"/>
+          <w:sz w:val="18"/>
+          <w:szCs w:val="18"/>
+          <w:lang w:val="en-US" w:eastAsia="pl-PL"/>
+          <w14:ligatures w14:val="none"/>
+        </w:rPr>
+        <w:t>"role"</w:t>
+      </w:r>
+      <w:r>
+        <w:rPr>
+          <w:rFonts w:ascii="Courier New" w:eastAsia="Times New Roman" w:hAnsi="Courier New" w:cs="Courier New"/>
+          <w:color w:val="DCDCDC"/>
+          <w:kern w:val="0"/>
+          <w:sz w:val="18"/>
+          <w:szCs w:val="18"/>
+          <w:lang w:val="en-US" w:eastAsia="pl-PL"/>
+          <w14:ligatures w14:val="none"/>
+        </w:rPr>
+        <w:t>:</w:t>
+      </w:r>
+      <w:r>
+        <w:rPr>
+          <w:rFonts w:ascii="Courier New" w:eastAsia="Times New Roman" w:hAnsi="Courier New" w:cs="Courier New"/>
+          <w:color w:val="D4D4D4"/>
+          <w:kern w:val="0"/>
+          <w:sz w:val="18"/>
+          <w:szCs w:val="18"/>
+          <w:lang w:val="en-US" w:eastAsia="pl-PL"/>
+          <w14:ligatures w14:val="none"/>
+        </w:rPr>
+        <w:t xml:space="preserve"> </w:t>
+      </w:r>
+      <w:r>
+        <w:rPr>
+          <w:rFonts w:ascii="Courier New" w:eastAsia="Times New Roman" w:hAnsi="Courier New" w:cs="Courier New"/>
+          <w:color w:val="CE9178"/>
+          <w:kern w:val="0"/>
+          <w:sz w:val="18"/>
+          <w:szCs w:val="18"/>
+          <w:lang w:val="en-US" w:eastAsia="pl-PL"/>
+          <w14:ligatures w14:val="none"/>
+        </w:rPr>
+        <w:t>"reader"</w:t>
+      </w:r>
+      <w:r>
+        <w:rPr>
+          <w:rFonts w:ascii="Courier New" w:eastAsia="Times New Roman" w:hAnsi="Courier New" w:cs="Courier New"/>
+          <w:color w:val="DCDCDC"/>
+          <w:kern w:val="0"/>
+          <w:sz w:val="18"/>
+          <w:szCs w:val="18"/>
+          <w:lang w:val="en-US" w:eastAsia="pl-PL"/>
+          <w14:ligatures w14:val="none"/>
+        </w:rPr>
+        <w:t>,</w:t>
+      </w:r>
+    </w:p>
+    <w:p>
+      <w:pPr>
+        <w:shd w:val="clear" w:color="auto" w:fill="1E1E1E"/>
+        <w:spacing w:line="270" w:lineRule="atLeast"/>
+        <w:rPr>
+          <w:rFonts w:ascii="Courier New" w:eastAsia="Times New Roman" w:hAnsi="Courier New" w:cs="Courier New"/>
+          <w:color w:val="D4D4D4"/>
+          <w:kern w:val="0"/>
+          <w:sz w:val="18"/>
+          <w:szCs w:val="18"/>
+          <w:lang w:val="en-US" w:eastAsia="pl-PL"/>
+          <w14:ligatures w14:val="none"/>
+        </w:rPr>
+      </w:pPr>
+      <w:r>
+        <w:rPr>
+          <w:rFonts w:ascii="Courier New" w:eastAsia="Times New Roman" w:hAnsi="Courier New" w:cs="Courier New"/>
+          <w:color w:val="D4D4D4"/>
+          <w:kern w:val="0"/>
+          <w:sz w:val="18"/>
+          <w:szCs w:val="18"/>
+          <w:lang w:val="en-US" w:eastAsia="pl-PL"/>
+          <w14:ligatures w14:val="none"/>
+        </w:rPr>
+        <w:t xml:space="preserve">    </w:t>
+      </w:r>
+      <w:r>
+        <w:rPr>
+          <w:rFonts w:ascii="Courier New" w:eastAsia="Times New Roman" w:hAnsi="Courier New" w:cs="Courier New"/>
+          <w:color w:val="9CDCFE"/>
+          <w:kern w:val="0"/>
+          <w:sz w:val="18"/>
+          <w:szCs w:val="18"/>
+          <w:lang w:val="en-US" w:eastAsia="pl-PL"/>
+          <w14:ligatures w14:val="none"/>
+        </w:rPr>
+        <w:t>"name"</w:t>
+      </w:r>
+      <w:r>
+        <w:rPr>
+          <w:rFonts w:ascii="Courier New" w:eastAsia="Times New Roman" w:hAnsi="Courier New" w:cs="Courier New"/>
+          <w:color w:val="DCDCDC"/>
+          <w:kern w:val="0"/>
+          <w:sz w:val="18"/>
+          <w:szCs w:val="18"/>
+          <w:lang w:val="en-US" w:eastAsia="pl-PL"/>
+          <w14:ligatures w14:val="none"/>
+        </w:rPr>
+        <w:t>:</w:t>
+      </w:r>
+      <w:r>
+        <w:rPr>
+          <w:rFonts w:ascii="Courier New" w:eastAsia="Times New Roman" w:hAnsi="Courier New" w:cs="Courier New"/>
+          <w:color w:val="D4D4D4"/>
+          <w:kern w:val="0"/>
+          <w:sz w:val="18"/>
+          <w:szCs w:val="18"/>
+          <w:lang w:val="en-US" w:eastAsia="pl-PL"/>
+          <w14:ligatures w14:val="none"/>
+        </w:rPr>
+        <w:t xml:space="preserve"> </w:t>
+      </w:r>
+      <w:r>
+        <w:rPr>
+          <w:rFonts w:ascii="Courier New" w:eastAsia="Times New Roman" w:hAnsi="Courier New" w:cs="Courier New"/>
+          <w:color w:val="CE9178"/>
+          <w:kern w:val="0"/>
+          <w:sz w:val="18"/>
+          <w:szCs w:val="18"/>
+          <w:lang w:val="en-US" w:eastAsia="pl-PL"/>
+          <w14:ligatures w14:val="none"/>
+        </w:rPr>
+        <w:t>"New"</w:t>
+      </w:r>
+      <w:r>
+        <w:rPr>
+          <w:rFonts w:ascii="Courier New" w:eastAsia="Times New Roman" w:hAnsi="Courier New" w:cs="Courier New"/>
+          <w:color w:val="DCDCDC"/>
+          <w:kern w:val="0"/>
+          <w:sz w:val="18"/>
+          <w:szCs w:val="18"/>
+          <w:lang w:val="en-US" w:eastAsia="pl-PL"/>
+          <w14:ligatures w14:val="none"/>
+        </w:rPr>
+        <w:t>,</w:t>
+      </w:r>
+    </w:p>
+    <w:p>
+      <w:pPr>
+        <w:shd w:val="clear" w:color="auto" w:fill="1E1E1E"/>
+        <w:spacing w:line="270" w:lineRule="atLeast"/>
+        <w:rPr>
+          <w:rFonts w:ascii="Courier New" w:eastAsia="Times New Roman" w:hAnsi="Courier New" w:cs="Courier New"/>
+          <w:color w:val="D4D4D4"/>
+          <w:kern w:val="0"/>
+          <w:sz w:val="18"/>
+          <w:szCs w:val="18"/>
+          <w:lang w:val="en-US" w:eastAsia="pl-PL"/>
+          <w14:ligatures w14:val="none"/>
+        </w:rPr>
+      </w:pPr>
+      <w:r>
+        <w:rPr>
+          <w:rFonts w:ascii="Courier New" w:eastAsia="Times New Roman" w:hAnsi="Courier New" w:cs="Courier New"/>
+          <w:color w:val="D4D4D4"/>
+          <w:kern w:val="0"/>
+          <w:sz w:val="18"/>
+          <w:szCs w:val="18"/>
+          <w:lang w:val="en-US" w:eastAsia="pl-PL"/>
+          <w14:ligatures w14:val="none"/>
+        </w:rPr>
+        <w:t xml:space="preserve">    </w:t>
+      </w:r>
+      <w:r>
+        <w:rPr>
+          <w:rFonts w:ascii="Courier New" w:eastAsia="Times New Roman" w:hAnsi="Courier New" w:cs="Courier New"/>
+          <w:color w:val="9CDCFE"/>
+          <w:kern w:val="0"/>
+          <w:sz w:val="18"/>
+          <w:szCs w:val="18"/>
+          <w:lang w:val="en-US" w:eastAsia="pl-PL"/>
+          <w14:ligatures w14:val="none"/>
+        </w:rPr>
+        <w:t>"</w:t>
+      </w:r>
+      <w:proofErr w:type="spellStart"/>
+      <w:r>
+        <w:rPr>
+          <w:rFonts w:ascii="Courier New" w:eastAsia="Times New Roman" w:hAnsi="Courier New" w:cs="Courier New"/>
+          <w:color w:val="9CDCFE"/>
+          <w:kern w:val="0"/>
+          <w:sz w:val="18"/>
+          <w:szCs w:val="18"/>
+          <w:lang w:val="en-US" w:eastAsia="pl-PL"/>
+          <w14:ligatures w14:val="none"/>
+        </w:rPr>
+        <w:t>lastName</w:t>
+      </w:r>
+      <w:proofErr w:type="spellEnd"/>
+      <w:r>
+        <w:rPr>
+          <w:rFonts w:ascii="Courier New" w:eastAsia="Times New Roman" w:hAnsi="Courier New" w:cs="Courier New"/>
+          <w:color w:val="9CDCFE"/>
+          <w:kern w:val="0"/>
+          <w:sz w:val="18"/>
+          <w:szCs w:val="18"/>
+          <w:lang w:val="en-US" w:eastAsia="pl-PL"/>
+          <w14:ligatures w14:val="none"/>
+        </w:rPr>
+        <w:t>"</w:t>
+      </w:r>
+      <w:r>
+        <w:rPr>
+          <w:rFonts w:ascii="Courier New" w:eastAsia="Times New Roman" w:hAnsi="Courier New" w:cs="Courier New"/>
+          <w:color w:val="DCDCDC"/>
+          <w:kern w:val="0"/>
+          <w:sz w:val="18"/>
+          <w:szCs w:val="18"/>
+          <w:lang w:val="en-US" w:eastAsia="pl-PL"/>
+          <w14:ligatures w14:val="none"/>
+        </w:rPr>
+        <w:t>:</w:t>
+      </w:r>
+      <w:r>
+        <w:rPr>
+          <w:rFonts w:ascii="Courier New" w:eastAsia="Times New Roman" w:hAnsi="Courier New" w:cs="Courier New"/>
+          <w:color w:val="D4D4D4"/>
+          <w:kern w:val="0"/>
+          <w:sz w:val="18"/>
+          <w:szCs w:val="18"/>
+          <w:lang w:val="en-US" w:eastAsia="pl-PL"/>
+          <w14:ligatures w14:val="none"/>
+        </w:rPr>
+        <w:t xml:space="preserve"> </w:t>
+      </w:r>
+      <w:r>
+        <w:rPr>
+          <w:rFonts w:ascii="Courier New" w:eastAsia="Times New Roman" w:hAnsi="Courier New" w:cs="Courier New"/>
+          <w:color w:val="CE9178"/>
+          <w:kern w:val="0"/>
+          <w:sz w:val="18"/>
+          <w:szCs w:val="18"/>
+          <w:lang w:val="en-US" w:eastAsia="pl-PL"/>
+          <w14:ligatures w14:val="none"/>
+        </w:rPr>
+        <w:t>"Last"</w:t>
+      </w:r>
+      <w:r>
+        <w:rPr>
+          <w:rFonts w:ascii="Courier New" w:eastAsia="Times New Roman" w:hAnsi="Courier New" w:cs="Courier New"/>
+          <w:color w:val="DCDCDC"/>
+          <w:kern w:val="0"/>
+          <w:sz w:val="18"/>
+          <w:szCs w:val="18"/>
+          <w:lang w:val="en-US" w:eastAsia="pl-PL"/>
+          <w14:ligatures w14:val="none"/>
+        </w:rPr>
+        <w:t>,</w:t>
+      </w:r>
+    </w:p>
+    <w:p>
+      <w:pPr>
+        <w:shd w:val="clear" w:color="auto" w:fill="1E1E1E"/>
+        <w:spacing w:line="270" w:lineRule="atLeast"/>
+        <w:rPr>
+          <w:rFonts w:ascii="Courier New" w:eastAsia="Times New Roman" w:hAnsi="Courier New" w:cs="Courier New"/>
+          <w:color w:val="D4D4D4"/>
+          <w:kern w:val="0"/>
+          <w:sz w:val="18"/>
+          <w:szCs w:val="18"/>
+          <w:lang w:val="en-US" w:eastAsia="pl-PL"/>
+          <w14:ligatures w14:val="none"/>
+        </w:rPr>
+      </w:pPr>
+      <w:r>
+        <w:rPr>
+          <w:rFonts w:ascii="Courier New" w:eastAsia="Times New Roman" w:hAnsi="Courier New" w:cs="Courier New"/>
+          <w:color w:val="D4D4D4"/>
+          <w:kern w:val="0"/>
+          <w:sz w:val="18"/>
+          <w:szCs w:val="18"/>
+          <w:lang w:val="en-US" w:eastAsia="pl-PL"/>
+          <w14:ligatures w14:val="none"/>
+        </w:rPr>
+        <w:t xml:space="preserve">    </w:t>
+      </w:r>
+      <w:r>
+        <w:rPr>
+          <w:rFonts w:ascii="Courier New" w:eastAsia="Times New Roman" w:hAnsi="Courier New" w:cs="Courier New"/>
+          <w:color w:val="9CDCFE"/>
+          <w:kern w:val="0"/>
+          <w:sz w:val="18"/>
+          <w:szCs w:val="18"/>
+          <w:lang w:val="en-US" w:eastAsia="pl-PL"/>
+          <w14:ligatures w14:val="none"/>
+        </w:rPr>
+        <w:t>"</w:t>
+      </w:r>
+      <w:proofErr w:type="spellStart"/>
+      <w:r>
+        <w:rPr>
+          <w:rFonts w:ascii="Courier New" w:eastAsia="Times New Roman" w:hAnsi="Courier New" w:cs="Courier New"/>
+          <w:color w:val="9CDCFE"/>
+          <w:kern w:val="0"/>
+          <w:sz w:val="18"/>
+          <w:szCs w:val="18"/>
+          <w:lang w:val="en-US" w:eastAsia="pl-PL"/>
+          <w14:ligatures w14:val="none"/>
+        </w:rPr>
+        <w:t>addres</w:t>
+      </w:r>
+      <w:proofErr w:type="spellEnd"/>
+      <w:r>
+        <w:rPr>
+          <w:rFonts w:ascii="Courier New" w:eastAsia="Times New Roman" w:hAnsi="Courier New" w:cs="Courier New"/>
+          <w:color w:val="9CDCFE"/>
+          <w:kern w:val="0"/>
+          <w:sz w:val="18"/>
+          <w:szCs w:val="18"/>
+          <w:lang w:val="en-US" w:eastAsia="pl-PL"/>
+          <w14:ligatures w14:val="none"/>
+        </w:rPr>
+        <w:t>"</w:t>
+      </w:r>
+      <w:r>
+        <w:rPr>
+          <w:rFonts w:ascii="Courier New" w:eastAsia="Times New Roman" w:hAnsi="Courier New" w:cs="Courier New"/>
+          <w:color w:val="DCDCDC"/>
+          <w:kern w:val="0"/>
+          <w:sz w:val="18"/>
+          <w:szCs w:val="18"/>
+          <w:lang w:val="en-US" w:eastAsia="pl-PL"/>
+          <w14:ligatures w14:val="none"/>
+        </w:rPr>
+        <w:t>:</w:t>
+      </w:r>
+      <w:r>
+        <w:rPr>
+          <w:rFonts w:ascii="Courier New" w:eastAsia="Times New Roman" w:hAnsi="Courier New" w:cs="Courier New"/>
+          <w:color w:val="D4D4D4"/>
+          <w:kern w:val="0"/>
+          <w:sz w:val="18"/>
+          <w:szCs w:val="18"/>
+          <w:lang w:val="en-US" w:eastAsia="pl-PL"/>
+          <w14:ligatures w14:val="none"/>
+        </w:rPr>
+        <w:t xml:space="preserve"> </w:t>
+      </w:r>
+      <w:r>
+        <w:rPr>
+          <w:rFonts w:ascii="Courier New" w:eastAsia="Times New Roman" w:hAnsi="Courier New" w:cs="Courier New"/>
+          <w:color w:val="CE9178"/>
+          <w:kern w:val="0"/>
+          <w:sz w:val="18"/>
+          <w:szCs w:val="18"/>
+          <w:lang w:val="en-US" w:eastAsia="pl-PL"/>
+          <w14:ligatures w14:val="none"/>
+        </w:rPr>
+        <w:t>"Warszawa 2"</w:t>
+      </w:r>
+    </w:p>
+    <w:p>
+      <w:pPr>
+        <w:shd w:val="clear" w:color="auto" w:fill="1E1E1E"/>
+        <w:spacing w:line="270" w:lineRule="atLeast"/>
+        <w:rPr>
+          <w:rFonts w:ascii="Courier New" w:eastAsia="Times New Roman" w:hAnsi="Courier New" w:cs="Courier New"/>
+          <w:color w:val="D4D4D4"/>
+          <w:kern w:val="0"/>
+          <w:sz w:val="18"/>
+          <w:szCs w:val="18"/>
+          <w:lang w:eastAsia="pl-PL"/>
+          <w14:ligatures w14:val="none"/>
+        </w:rPr>
+      </w:pPr>
+      <w:r>
+        <w:rPr>
+          <w:rFonts w:ascii="Courier New" w:eastAsia="Times New Roman" w:hAnsi="Courier New" w:cs="Courier New"/>
+          <w:color w:val="DCDCDC"/>
+          <w:kern w:val="0"/>
+          <w:sz w:val="18"/>
+          <w:szCs w:val="18"/>
+          <w:lang w:eastAsia="pl-PL"/>
+          <w14:ligatures w14:val="none"/>
+        </w:rPr>
+        <w:t>}</w:t>
+      </w:r>
+    </w:p>
+    <w:p/>
+    <w:p>
+      <w:r>
+        <w:t xml:space="preserve">Lub </w:t>
+      </w:r>
+    </w:p>
+    <w:p>
+      <w:pPr>
+        <w:shd w:val="clear" w:color="auto" w:fill="1E1E1E"/>
+        <w:spacing w:line="270" w:lineRule="atLeast"/>
+        <w:rPr>
+          <w:rFonts w:ascii="Courier New" w:eastAsia="Times New Roman" w:hAnsi="Courier New" w:cs="Courier New"/>
+          <w:color w:val="D4D4D4"/>
+          <w:kern w:val="0"/>
+          <w:sz w:val="18"/>
+          <w:szCs w:val="18"/>
+          <w:lang w:eastAsia="pl-PL"/>
+          <w14:ligatures w14:val="none"/>
+        </w:rPr>
+      </w:pPr>
+      <w:r>
+        <w:rPr>
+          <w:rFonts w:ascii="Courier New" w:eastAsia="Times New Roman" w:hAnsi="Courier New" w:cs="Courier New"/>
+          <w:color w:val="D4D4D4"/>
+          <w:kern w:val="0"/>
+          <w:sz w:val="18"/>
+          <w:szCs w:val="18"/>
+          <w:lang w:eastAsia="pl-PL"/>
+          <w14:ligatures w14:val="none"/>
+        </w:rPr>
+        <w:t xml:space="preserve">    </w:t>
+      </w:r>
+      <w:r>
+        <w:rPr>
+          <w:rFonts w:ascii="Courier New" w:eastAsia="Times New Roman" w:hAnsi="Courier New" w:cs="Courier New"/>
+          <w:color w:val="9CDCFE"/>
+          <w:kern w:val="0"/>
+          <w:sz w:val="18"/>
+          <w:szCs w:val="18"/>
+          <w:lang w:eastAsia="pl-PL"/>
+          <w14:ligatures w14:val="none"/>
+        </w:rPr>
+        <w:t>"</w:t>
+      </w:r>
+      <w:proofErr w:type="spellStart"/>
+      <w:r>
+        <w:rPr>
+          <w:rFonts w:ascii="Courier New" w:eastAsia="Times New Roman" w:hAnsi="Courier New" w:cs="Courier New"/>
+          <w:color w:val="9CDCFE"/>
+          <w:kern w:val="0"/>
+          <w:sz w:val="18"/>
+          <w:szCs w:val="18"/>
+          <w:lang w:eastAsia="pl-PL"/>
+          <w14:ligatures w14:val="none"/>
+        </w:rPr>
+        <w:t>message</w:t>
+      </w:r>
+      <w:proofErr w:type="spellEnd"/>
+      <w:r>
+        <w:rPr>
+          <w:rFonts w:ascii="Courier New" w:eastAsia="Times New Roman" w:hAnsi="Courier New" w:cs="Courier New"/>
+          <w:color w:val="9CDCFE"/>
+          <w:kern w:val="0"/>
+          <w:sz w:val="18"/>
+          <w:szCs w:val="18"/>
+          <w:lang w:eastAsia="pl-PL"/>
+          <w14:ligatures w14:val="none"/>
+        </w:rPr>
+        <w:t>"</w:t>
+      </w:r>
+      <w:r>
+        <w:rPr>
+          <w:rFonts w:ascii="Courier New" w:eastAsia="Times New Roman" w:hAnsi="Courier New" w:cs="Courier New"/>
+          <w:color w:val="DCDCDC"/>
+          <w:kern w:val="0"/>
+          <w:sz w:val="18"/>
+          <w:szCs w:val="18"/>
+          <w:lang w:eastAsia="pl-PL"/>
+          <w14:ligatures w14:val="none"/>
+        </w:rPr>
+        <w:t>:</w:t>
+      </w:r>
+      <w:r>
+        <w:rPr>
+          <w:rFonts w:ascii="Courier New" w:eastAsia="Times New Roman" w:hAnsi="Courier New" w:cs="Courier New"/>
+          <w:color w:val="D4D4D4"/>
+          <w:kern w:val="0"/>
+          <w:sz w:val="18"/>
+          <w:szCs w:val="18"/>
+          <w:lang w:eastAsia="pl-PL"/>
+          <w14:ligatures w14:val="none"/>
+        </w:rPr>
+        <w:t xml:space="preserve"> </w:t>
+      </w:r>
+      <w:r>
+        <w:rPr>
+          <w:rFonts w:ascii="Courier New" w:eastAsia="Times New Roman" w:hAnsi="Courier New" w:cs="Courier New"/>
+          <w:color w:val="CE9178"/>
+          <w:kern w:val="0"/>
+          <w:sz w:val="18"/>
+          <w:szCs w:val="18"/>
+          <w:lang w:eastAsia="pl-PL"/>
+          <w14:ligatures w14:val="none"/>
+        </w:rPr>
+        <w:t>"Błędny login lub hasło"</w:t>
+      </w:r>
+    </w:p>
+    <w:p/>
+    <w:p/>
+    <w:p/>
+    <w:p>
+      <w:r>
+        <w:lastRenderedPageBreak/>
+        <w:t xml:space="preserve">// dodawanie nowej książki </w:t>
+      </w:r>
+    </w:p>
+    <w:p/>
+    <w:p>
+      <w:r>
+        <w:t>Adres</w:t>
+      </w:r>
+    </w:p>
+    <w:p>
+      <w:hyperlink r:id="rId6" w:history="1">
+        <w:r>
+          <w:rPr>
+            <w:rStyle w:val="Hipercze"/>
+          </w:rPr>
+          <w:t>http://localhost:3000/books</w:t>
+        </w:r>
+      </w:hyperlink>
+    </w:p>
+    <w:p/>
+    <w:p>
+      <w:r>
+        <w:t xml:space="preserve">Konieczne dane </w:t>
+      </w:r>
+    </w:p>
+    <w:p>
+      <w:pPr>
+        <w:shd w:val="clear" w:color="auto" w:fill="1E1E1E"/>
+        <w:spacing w:line="270" w:lineRule="atLeast"/>
+        <w:rPr>
+          <w:rFonts w:ascii="Courier New" w:eastAsia="Times New Roman" w:hAnsi="Courier New" w:cs="Courier New"/>
+          <w:color w:val="D4D4D4"/>
+          <w:kern w:val="0"/>
+          <w:sz w:val="18"/>
+          <w:szCs w:val="18"/>
+          <w:lang w:val="en-US" w:eastAsia="pl-PL"/>
+          <w14:ligatures w14:val="none"/>
+        </w:rPr>
+      </w:pPr>
+      <w:r>
+        <w:rPr>
+          <w:rFonts w:ascii="Courier New" w:eastAsia="Times New Roman" w:hAnsi="Courier New" w:cs="Courier New"/>
+          <w:color w:val="DCDCDC"/>
+          <w:kern w:val="0"/>
+          <w:sz w:val="18"/>
+          <w:szCs w:val="18"/>
+          <w:lang w:val="en-US" w:eastAsia="pl-PL"/>
+          <w14:ligatures w14:val="none"/>
+        </w:rPr>
+        <w:t>{</w:t>
+      </w:r>
+    </w:p>
+    <w:p>
+      <w:pPr>
+        <w:shd w:val="clear" w:color="auto" w:fill="1E1E1E"/>
+        <w:spacing w:line="270" w:lineRule="atLeast"/>
+        <w:rPr>
+          <w:rFonts w:ascii="Courier New" w:eastAsia="Times New Roman" w:hAnsi="Courier New" w:cs="Courier New"/>
+          <w:color w:val="D4D4D4"/>
+          <w:kern w:val="0"/>
+          <w:sz w:val="18"/>
+          <w:szCs w:val="18"/>
+          <w:lang w:val="en-US" w:eastAsia="pl-PL"/>
+          <w14:ligatures w14:val="none"/>
+        </w:rPr>
+      </w:pPr>
+      <w:r>
+        <w:rPr>
+          <w:rFonts w:ascii="Courier New" w:eastAsia="Times New Roman" w:hAnsi="Courier New" w:cs="Courier New"/>
+          <w:color w:val="D4D4D4"/>
+          <w:kern w:val="0"/>
+          <w:sz w:val="18"/>
+          <w:szCs w:val="18"/>
+          <w:lang w:val="en-US" w:eastAsia="pl-PL"/>
+          <w14:ligatures w14:val="none"/>
+        </w:rPr>
+        <w:t xml:space="preserve">    </w:t>
+      </w:r>
+      <w:r>
+        <w:rPr>
+          <w:rFonts w:ascii="Courier New" w:eastAsia="Times New Roman" w:hAnsi="Courier New" w:cs="Courier New"/>
+          <w:color w:val="9CDCFE"/>
+          <w:kern w:val="0"/>
+          <w:sz w:val="18"/>
+          <w:szCs w:val="18"/>
+          <w:lang w:val="en-US" w:eastAsia="pl-PL"/>
+          <w14:ligatures w14:val="none"/>
+        </w:rPr>
+        <w:t>"</w:t>
+      </w:r>
+      <w:proofErr w:type="spellStart"/>
+      <w:r>
+        <w:rPr>
+          <w:rFonts w:ascii="Courier New" w:eastAsia="Times New Roman" w:hAnsi="Courier New" w:cs="Courier New"/>
+          <w:color w:val="9CDCFE"/>
+          <w:kern w:val="0"/>
+          <w:sz w:val="18"/>
+          <w:szCs w:val="18"/>
+          <w:lang w:val="en-US" w:eastAsia="pl-PL"/>
+          <w14:ligatures w14:val="none"/>
+        </w:rPr>
+        <w:t>title"</w:t>
+      </w:r>
+      <w:r>
+        <w:rPr>
+          <w:rFonts w:ascii="Courier New" w:eastAsia="Times New Roman" w:hAnsi="Courier New" w:cs="Courier New"/>
+          <w:color w:val="DCDCDC"/>
+          <w:kern w:val="0"/>
+          <w:sz w:val="18"/>
+          <w:szCs w:val="18"/>
+          <w:lang w:val="en-US" w:eastAsia="pl-PL"/>
+          <w14:ligatures w14:val="none"/>
+        </w:rPr>
+        <w:t>:</w:t>
+      </w:r>
+      <w:r>
+        <w:rPr>
+          <w:rFonts w:ascii="Courier New" w:eastAsia="Times New Roman" w:hAnsi="Courier New" w:cs="Courier New"/>
+          <w:color w:val="CE9178"/>
+          <w:kern w:val="0"/>
+          <w:sz w:val="18"/>
+          <w:szCs w:val="18"/>
+          <w:lang w:val="en-US" w:eastAsia="pl-PL"/>
+          <w14:ligatures w14:val="none"/>
+        </w:rPr>
+        <w:t>"New</w:t>
+      </w:r>
+      <w:proofErr w:type="spellEnd"/>
+      <w:r>
+        <w:rPr>
+          <w:rFonts w:ascii="Courier New" w:eastAsia="Times New Roman" w:hAnsi="Courier New" w:cs="Courier New"/>
+          <w:color w:val="CE9178"/>
+          <w:kern w:val="0"/>
+          <w:sz w:val="18"/>
+          <w:szCs w:val="18"/>
+          <w:lang w:val="en-US" w:eastAsia="pl-PL"/>
+          <w14:ligatures w14:val="none"/>
+        </w:rPr>
+        <w:t xml:space="preserve"> Book"</w:t>
+      </w:r>
+      <w:r>
+        <w:rPr>
+          <w:rFonts w:ascii="Courier New" w:eastAsia="Times New Roman" w:hAnsi="Courier New" w:cs="Courier New"/>
+          <w:color w:val="DCDCDC"/>
+          <w:kern w:val="0"/>
+          <w:sz w:val="18"/>
+          <w:szCs w:val="18"/>
+          <w:lang w:val="en-US" w:eastAsia="pl-PL"/>
+          <w14:ligatures w14:val="none"/>
+        </w:rPr>
+        <w:t>,</w:t>
+      </w:r>
+    </w:p>
+    <w:p>
+      <w:pPr>
+        <w:shd w:val="clear" w:color="auto" w:fill="1E1E1E"/>
+        <w:spacing w:line="270" w:lineRule="atLeast"/>
+        <w:rPr>
+          <w:rFonts w:ascii="Courier New" w:eastAsia="Times New Roman" w:hAnsi="Courier New" w:cs="Courier New"/>
+          <w:color w:val="D4D4D4"/>
+          <w:kern w:val="0"/>
+          <w:sz w:val="18"/>
+          <w:szCs w:val="18"/>
+          <w:lang w:val="en-US" w:eastAsia="pl-PL"/>
+          <w14:ligatures w14:val="none"/>
+        </w:rPr>
+      </w:pPr>
+      <w:r>
+        <w:rPr>
+          <w:rFonts w:ascii="Courier New" w:eastAsia="Times New Roman" w:hAnsi="Courier New" w:cs="Courier New"/>
+          <w:color w:val="D4D4D4"/>
+          <w:kern w:val="0"/>
+          <w:sz w:val="18"/>
+          <w:szCs w:val="18"/>
+          <w:lang w:val="en-US" w:eastAsia="pl-PL"/>
+          <w14:ligatures w14:val="none"/>
+        </w:rPr>
+        <w:t xml:space="preserve">    </w:t>
+      </w:r>
+      <w:r>
+        <w:rPr>
+          <w:rFonts w:ascii="Courier New" w:eastAsia="Times New Roman" w:hAnsi="Courier New" w:cs="Courier New"/>
+          <w:color w:val="9CDCFE"/>
+          <w:kern w:val="0"/>
+          <w:sz w:val="18"/>
+          <w:szCs w:val="18"/>
+          <w:lang w:val="en-US" w:eastAsia="pl-PL"/>
+          <w14:ligatures w14:val="none"/>
+        </w:rPr>
+        <w:t>"</w:t>
+      </w:r>
+      <w:proofErr w:type="spellStart"/>
+      <w:r>
+        <w:rPr>
+          <w:rFonts w:ascii="Courier New" w:eastAsia="Times New Roman" w:hAnsi="Courier New" w:cs="Courier New"/>
+          <w:color w:val="9CDCFE"/>
+          <w:kern w:val="0"/>
+          <w:sz w:val="18"/>
+          <w:szCs w:val="18"/>
+          <w:lang w:val="en-US" w:eastAsia="pl-PL"/>
+          <w14:ligatures w14:val="none"/>
+        </w:rPr>
+        <w:t>author"</w:t>
+      </w:r>
+      <w:r>
+        <w:rPr>
+          <w:rFonts w:ascii="Courier New" w:eastAsia="Times New Roman" w:hAnsi="Courier New" w:cs="Courier New"/>
+          <w:color w:val="DCDCDC"/>
+          <w:kern w:val="0"/>
+          <w:sz w:val="18"/>
+          <w:szCs w:val="18"/>
+          <w:lang w:val="en-US" w:eastAsia="pl-PL"/>
+          <w14:ligatures w14:val="none"/>
+        </w:rPr>
+        <w:t>:</w:t>
+      </w:r>
+      <w:r>
+        <w:rPr>
+          <w:rFonts w:ascii="Courier New" w:eastAsia="Times New Roman" w:hAnsi="Courier New" w:cs="Courier New"/>
+          <w:color w:val="CE9178"/>
+          <w:kern w:val="0"/>
+          <w:sz w:val="18"/>
+          <w:szCs w:val="18"/>
+          <w:lang w:val="en-US" w:eastAsia="pl-PL"/>
+          <w14:ligatures w14:val="none"/>
+        </w:rPr>
+        <w:t>"Tadeusz</w:t>
+      </w:r>
+      <w:proofErr w:type="spellEnd"/>
+      <w:r>
+        <w:rPr>
+          <w:rFonts w:ascii="Courier New" w:eastAsia="Times New Roman" w:hAnsi="Courier New" w:cs="Courier New"/>
+          <w:color w:val="CE9178"/>
+          <w:kern w:val="0"/>
+          <w:sz w:val="18"/>
+          <w:szCs w:val="18"/>
+          <w:lang w:val="en-US" w:eastAsia="pl-PL"/>
+          <w14:ligatures w14:val="none"/>
+        </w:rPr>
+        <w:t xml:space="preserve"> Polski"</w:t>
+      </w:r>
+      <w:r>
+        <w:rPr>
+          <w:rFonts w:ascii="Courier New" w:eastAsia="Times New Roman" w:hAnsi="Courier New" w:cs="Courier New"/>
+          <w:color w:val="DCDCDC"/>
+          <w:kern w:val="0"/>
+          <w:sz w:val="18"/>
+          <w:szCs w:val="18"/>
+          <w:lang w:val="en-US" w:eastAsia="pl-PL"/>
+          <w14:ligatures w14:val="none"/>
+        </w:rPr>
+        <w:t>,</w:t>
+      </w:r>
+    </w:p>
+    <w:p>
+      <w:pPr>
+        <w:shd w:val="clear" w:color="auto" w:fill="1E1E1E"/>
+        <w:spacing w:line="270" w:lineRule="atLeast"/>
+        <w:rPr>
+          <w:rFonts w:ascii="Courier New" w:eastAsia="Times New Roman" w:hAnsi="Courier New" w:cs="Courier New"/>
+          <w:color w:val="D4D4D4"/>
+          <w:kern w:val="0"/>
+          <w:sz w:val="18"/>
+          <w:szCs w:val="18"/>
+          <w:lang w:val="en-US" w:eastAsia="pl-PL"/>
+          <w14:ligatures w14:val="none"/>
+        </w:rPr>
+      </w:pPr>
+      <w:r>
+        <w:rPr>
+          <w:rFonts w:ascii="Courier New" w:eastAsia="Times New Roman" w:hAnsi="Courier New" w:cs="Courier New"/>
+          <w:color w:val="D4D4D4"/>
+          <w:kern w:val="0"/>
+          <w:sz w:val="18"/>
+          <w:szCs w:val="18"/>
+          <w:lang w:val="en-US" w:eastAsia="pl-PL"/>
+          <w14:ligatures w14:val="none"/>
+        </w:rPr>
+        <w:t xml:space="preserve">    </w:t>
+      </w:r>
+      <w:r>
+        <w:rPr>
+          <w:rFonts w:ascii="Courier New" w:eastAsia="Times New Roman" w:hAnsi="Courier New" w:cs="Courier New"/>
+          <w:color w:val="9CDCFE"/>
+          <w:kern w:val="0"/>
+          <w:sz w:val="18"/>
+          <w:szCs w:val="18"/>
+          <w:lang w:val="en-US" w:eastAsia="pl-PL"/>
+          <w14:ligatures w14:val="none"/>
+        </w:rPr>
+        <w:t>"genre"</w:t>
+      </w:r>
+      <w:r>
+        <w:rPr>
+          <w:rFonts w:ascii="Courier New" w:eastAsia="Times New Roman" w:hAnsi="Courier New" w:cs="Courier New"/>
+          <w:color w:val="DCDCDC"/>
+          <w:kern w:val="0"/>
+          <w:sz w:val="18"/>
+          <w:szCs w:val="18"/>
+          <w:lang w:val="en-US" w:eastAsia="pl-PL"/>
+          <w14:ligatures w14:val="none"/>
+        </w:rPr>
+        <w:t>:</w:t>
+      </w:r>
+      <w:r>
+        <w:rPr>
+          <w:rFonts w:ascii="Courier New" w:eastAsia="Times New Roman" w:hAnsi="Courier New" w:cs="Courier New"/>
+          <w:color w:val="CE9178"/>
+          <w:kern w:val="0"/>
+          <w:sz w:val="18"/>
+          <w:szCs w:val="18"/>
+          <w:lang w:val="en-US" w:eastAsia="pl-PL"/>
+          <w14:ligatures w14:val="none"/>
+        </w:rPr>
+        <w:t>"</w:t>
+      </w:r>
+      <w:proofErr w:type="spellStart"/>
+      <w:r>
+        <w:rPr>
+          <w:rFonts w:ascii="Courier New" w:eastAsia="Times New Roman" w:hAnsi="Courier New" w:cs="Courier New"/>
+          <w:color w:val="CE9178"/>
+          <w:kern w:val="0"/>
+          <w:sz w:val="18"/>
+          <w:szCs w:val="18"/>
+          <w:lang w:val="en-US" w:eastAsia="pl-PL"/>
+          <w14:ligatures w14:val="none"/>
+        </w:rPr>
+        <w:t>Fantastyka</w:t>
+      </w:r>
+      <w:proofErr w:type="spellEnd"/>
+      <w:r>
+        <w:rPr>
+          <w:rFonts w:ascii="Courier New" w:eastAsia="Times New Roman" w:hAnsi="Courier New" w:cs="Courier New"/>
+          <w:color w:val="CE9178"/>
+          <w:kern w:val="0"/>
+          <w:sz w:val="18"/>
+          <w:szCs w:val="18"/>
+          <w:lang w:val="en-US" w:eastAsia="pl-PL"/>
+          <w14:ligatures w14:val="none"/>
+        </w:rPr>
+        <w:t>"</w:t>
+      </w:r>
+      <w:r>
+        <w:rPr>
+          <w:rFonts w:ascii="Courier New" w:eastAsia="Times New Roman" w:hAnsi="Courier New" w:cs="Courier New"/>
+          <w:color w:val="DCDCDC"/>
+          <w:kern w:val="0"/>
+          <w:sz w:val="18"/>
+          <w:szCs w:val="18"/>
+          <w:lang w:val="en-US" w:eastAsia="pl-PL"/>
+          <w14:ligatures w14:val="none"/>
+        </w:rPr>
+        <w:t>,</w:t>
+      </w:r>
+    </w:p>
+    <w:p>
+      <w:pPr>
+        <w:shd w:val="clear" w:color="auto" w:fill="1E1E1E"/>
+        <w:spacing w:line="270" w:lineRule="atLeast"/>
+        <w:rPr>
+          <w:rFonts w:ascii="Courier New" w:eastAsia="Times New Roman" w:hAnsi="Courier New" w:cs="Courier New"/>
+          <w:color w:val="D4D4D4"/>
+          <w:kern w:val="0"/>
+          <w:sz w:val="18"/>
+          <w:szCs w:val="18"/>
+          <w:lang w:val="en-US" w:eastAsia="pl-PL"/>
+          <w14:ligatures w14:val="none"/>
+        </w:rPr>
+      </w:pPr>
+      <w:r>
+        <w:rPr>
+          <w:rFonts w:ascii="Courier New" w:eastAsia="Times New Roman" w:hAnsi="Courier New" w:cs="Courier New"/>
+          <w:color w:val="D4D4D4"/>
+          <w:kern w:val="0"/>
+          <w:sz w:val="18"/>
+          <w:szCs w:val="18"/>
+          <w:lang w:val="en-US" w:eastAsia="pl-PL"/>
+          <w14:ligatures w14:val="none"/>
+        </w:rPr>
+        <w:t xml:space="preserve">    </w:t>
+      </w:r>
+      <w:r>
+        <w:rPr>
+          <w:rFonts w:ascii="Courier New" w:eastAsia="Times New Roman" w:hAnsi="Courier New" w:cs="Courier New"/>
+          <w:color w:val="9CDCFE"/>
+          <w:kern w:val="0"/>
+          <w:sz w:val="18"/>
+          <w:szCs w:val="18"/>
+          <w:lang w:val="en-US" w:eastAsia="pl-PL"/>
+          <w14:ligatures w14:val="none"/>
+        </w:rPr>
+        <w:t>"year"</w:t>
+      </w:r>
+      <w:r>
+        <w:rPr>
+          <w:rFonts w:ascii="Courier New" w:eastAsia="Times New Roman" w:hAnsi="Courier New" w:cs="Courier New"/>
+          <w:color w:val="DCDCDC"/>
+          <w:kern w:val="0"/>
+          <w:sz w:val="18"/>
+          <w:szCs w:val="18"/>
+          <w:lang w:val="en-US" w:eastAsia="pl-PL"/>
+          <w14:ligatures w14:val="none"/>
+        </w:rPr>
+        <w:t>:</w:t>
+      </w:r>
+      <w:r>
+        <w:rPr>
+          <w:rFonts w:ascii="Courier New" w:eastAsia="Times New Roman" w:hAnsi="Courier New" w:cs="Courier New"/>
+          <w:color w:val="D4D4D4"/>
+          <w:kern w:val="0"/>
+          <w:sz w:val="18"/>
+          <w:szCs w:val="18"/>
+          <w:lang w:val="en-US" w:eastAsia="pl-PL"/>
+          <w14:ligatures w14:val="none"/>
+        </w:rPr>
+        <w:t xml:space="preserve"> </w:t>
+      </w:r>
+      <w:r>
+        <w:rPr>
+          <w:rFonts w:ascii="Courier New" w:eastAsia="Times New Roman" w:hAnsi="Courier New" w:cs="Courier New"/>
+          <w:color w:val="B5CEA8"/>
+          <w:kern w:val="0"/>
+          <w:sz w:val="18"/>
+          <w:szCs w:val="18"/>
+          <w:lang w:val="en-US" w:eastAsia="pl-PL"/>
+          <w14:ligatures w14:val="none"/>
+        </w:rPr>
+        <w:t>2022</w:t>
+      </w:r>
+      <w:r>
+        <w:rPr>
+          <w:rFonts w:ascii="Courier New" w:eastAsia="Times New Roman" w:hAnsi="Courier New" w:cs="Courier New"/>
+          <w:color w:val="DCDCDC"/>
+          <w:kern w:val="0"/>
+          <w:sz w:val="18"/>
+          <w:szCs w:val="18"/>
+          <w:lang w:val="en-US" w:eastAsia="pl-PL"/>
+          <w14:ligatures w14:val="none"/>
+        </w:rPr>
+        <w:t>,</w:t>
+      </w:r>
+    </w:p>
+    <w:p>
+      <w:pPr>
+        <w:shd w:val="clear" w:color="auto" w:fill="1E1E1E"/>
+        <w:spacing w:line="270" w:lineRule="atLeast"/>
+        <w:rPr>
+          <w:rFonts w:ascii="Courier New" w:eastAsia="Times New Roman" w:hAnsi="Courier New" w:cs="Courier New"/>
+          <w:color w:val="D4D4D4"/>
+          <w:kern w:val="0"/>
+          <w:sz w:val="18"/>
+          <w:szCs w:val="18"/>
+          <w:lang w:val="en-US" w:eastAsia="pl-PL"/>
+          <w14:ligatures w14:val="none"/>
+        </w:rPr>
+      </w:pPr>
+      <w:r>
+        <w:rPr>
+          <w:rFonts w:ascii="Courier New" w:eastAsia="Times New Roman" w:hAnsi="Courier New" w:cs="Courier New"/>
+          <w:color w:val="D4D4D4"/>
+          <w:kern w:val="0"/>
+          <w:sz w:val="18"/>
+          <w:szCs w:val="18"/>
+          <w:lang w:val="en-US" w:eastAsia="pl-PL"/>
+          <w14:ligatures w14:val="none"/>
+        </w:rPr>
+        <w:t xml:space="preserve">    </w:t>
+      </w:r>
+      <w:r>
+        <w:rPr>
+          <w:rFonts w:ascii="Courier New" w:eastAsia="Times New Roman" w:hAnsi="Courier New" w:cs="Courier New"/>
+          <w:color w:val="9CDCFE"/>
+          <w:kern w:val="0"/>
+          <w:sz w:val="18"/>
+          <w:szCs w:val="18"/>
+          <w:lang w:val="en-US" w:eastAsia="pl-PL"/>
+          <w14:ligatures w14:val="none"/>
+        </w:rPr>
+        <w:t>"description"</w:t>
+      </w:r>
+      <w:r>
+        <w:rPr>
+          <w:rFonts w:ascii="Courier New" w:eastAsia="Times New Roman" w:hAnsi="Courier New" w:cs="Courier New"/>
+          <w:color w:val="DCDCDC"/>
+          <w:kern w:val="0"/>
+          <w:sz w:val="18"/>
+          <w:szCs w:val="18"/>
+          <w:lang w:val="en-US" w:eastAsia="pl-PL"/>
+          <w14:ligatures w14:val="none"/>
+        </w:rPr>
+        <w:t>:</w:t>
+      </w:r>
+      <w:r>
+        <w:rPr>
+          <w:rFonts w:ascii="Courier New" w:eastAsia="Times New Roman" w:hAnsi="Courier New" w:cs="Courier New"/>
+          <w:color w:val="CE9178"/>
+          <w:kern w:val="0"/>
+          <w:sz w:val="18"/>
+          <w:szCs w:val="18"/>
+          <w:lang w:val="en-US" w:eastAsia="pl-PL"/>
+          <w14:ligatures w14:val="none"/>
+        </w:rPr>
+        <w:t>"</w:t>
+      </w:r>
+      <w:proofErr w:type="spellStart"/>
+      <w:r>
+        <w:rPr>
+          <w:rFonts w:ascii="Courier New" w:eastAsia="Times New Roman" w:hAnsi="Courier New" w:cs="Courier New"/>
+          <w:color w:val="CE9178"/>
+          <w:kern w:val="0"/>
+          <w:sz w:val="18"/>
+          <w:szCs w:val="18"/>
+          <w:lang w:val="en-US" w:eastAsia="pl-PL"/>
+          <w14:ligatures w14:val="none"/>
+        </w:rPr>
+        <w:t>dasdasdasdsadasdasdasdsadasdasdasdadasdasd</w:t>
+      </w:r>
+      <w:proofErr w:type="spellEnd"/>
+      <w:r>
+        <w:rPr>
+          <w:rFonts w:ascii="Courier New" w:eastAsia="Times New Roman" w:hAnsi="Courier New" w:cs="Courier New"/>
+          <w:color w:val="CE9178"/>
+          <w:kern w:val="0"/>
+          <w:sz w:val="18"/>
+          <w:szCs w:val="18"/>
+          <w:lang w:val="en-US" w:eastAsia="pl-PL"/>
+          <w14:ligatures w14:val="none"/>
+        </w:rPr>
+        <w:t>"</w:t>
+      </w:r>
+      <w:r>
+        <w:rPr>
+          <w:rFonts w:ascii="Courier New" w:eastAsia="Times New Roman" w:hAnsi="Courier New" w:cs="Courier New"/>
+          <w:color w:val="DCDCDC"/>
+          <w:kern w:val="0"/>
+          <w:sz w:val="18"/>
+          <w:szCs w:val="18"/>
+          <w:lang w:val="en-US" w:eastAsia="pl-PL"/>
+          <w14:ligatures w14:val="none"/>
+        </w:rPr>
+        <w:t>,</w:t>
+      </w:r>
+    </w:p>
+    <w:p>
+      <w:pPr>
+        <w:shd w:val="clear" w:color="auto" w:fill="1E1E1E"/>
+        <w:spacing w:line="270" w:lineRule="atLeast"/>
+        <w:rPr>
+          <w:rFonts w:ascii="Courier New" w:eastAsia="Times New Roman" w:hAnsi="Courier New" w:cs="Courier New"/>
+          <w:color w:val="D4D4D4"/>
+          <w:kern w:val="0"/>
+          <w:sz w:val="18"/>
+          <w:szCs w:val="18"/>
+          <w:lang w:eastAsia="pl-PL"/>
+          <w14:ligatures w14:val="none"/>
+        </w:rPr>
+      </w:pPr>
+      <w:r>
+        <w:rPr>
+          <w:rFonts w:ascii="Courier New" w:eastAsia="Times New Roman" w:hAnsi="Courier New" w:cs="Courier New"/>
+          <w:color w:val="D4D4D4"/>
+          <w:kern w:val="0"/>
+          <w:sz w:val="18"/>
+          <w:szCs w:val="18"/>
+          <w:lang w:val="en-US" w:eastAsia="pl-PL"/>
+          <w14:ligatures w14:val="none"/>
+        </w:rPr>
+        <w:t xml:space="preserve">    </w:t>
+      </w:r>
+      <w:r>
+        <w:rPr>
+          <w:rFonts w:ascii="Courier New" w:eastAsia="Times New Roman" w:hAnsi="Courier New" w:cs="Courier New"/>
+          <w:color w:val="9CDCFE"/>
+          <w:kern w:val="0"/>
+          <w:sz w:val="18"/>
+          <w:szCs w:val="18"/>
+          <w:lang w:eastAsia="pl-PL"/>
+          <w14:ligatures w14:val="none"/>
+        </w:rPr>
+        <w:t>"</w:t>
+      </w:r>
+      <w:proofErr w:type="spellStart"/>
+      <w:r>
+        <w:rPr>
+          <w:rFonts w:ascii="Courier New" w:eastAsia="Times New Roman" w:hAnsi="Courier New" w:cs="Courier New"/>
+          <w:color w:val="9CDCFE"/>
+          <w:kern w:val="0"/>
+          <w:sz w:val="18"/>
+          <w:szCs w:val="18"/>
+          <w:lang w:eastAsia="pl-PL"/>
+          <w14:ligatures w14:val="none"/>
+        </w:rPr>
+        <w:t>imageUrl</w:t>
+      </w:r>
+      <w:proofErr w:type="spellEnd"/>
+      <w:r>
+        <w:rPr>
+          <w:rFonts w:ascii="Courier New" w:eastAsia="Times New Roman" w:hAnsi="Courier New" w:cs="Courier New"/>
+          <w:color w:val="9CDCFE"/>
+          <w:kern w:val="0"/>
+          <w:sz w:val="18"/>
+          <w:szCs w:val="18"/>
+          <w:lang w:eastAsia="pl-PL"/>
+          <w14:ligatures w14:val="none"/>
+        </w:rPr>
+        <w:t>"</w:t>
+      </w:r>
+      <w:r>
+        <w:rPr>
+          <w:rFonts w:ascii="Courier New" w:eastAsia="Times New Roman" w:hAnsi="Courier New" w:cs="Courier New"/>
+          <w:color w:val="DCDCDC"/>
+          <w:kern w:val="0"/>
+          <w:sz w:val="18"/>
+          <w:szCs w:val="18"/>
+          <w:lang w:eastAsia="pl-PL"/>
+          <w14:ligatures w14:val="none"/>
+        </w:rPr>
+        <w:t>:</w:t>
+      </w:r>
+      <w:r>
+        <w:rPr>
+          <w:rFonts w:ascii="Courier New" w:eastAsia="Times New Roman" w:hAnsi="Courier New" w:cs="Courier New"/>
+          <w:color w:val="CE9178"/>
+          <w:kern w:val="0"/>
+          <w:sz w:val="18"/>
+          <w:szCs w:val="18"/>
+          <w:lang w:eastAsia="pl-PL"/>
+          <w14:ligatures w14:val="none"/>
+        </w:rPr>
+        <w:t>"/asd.jpg"</w:t>
+      </w:r>
+    </w:p>
+    <w:p>
+      <w:pPr>
+        <w:shd w:val="clear" w:color="auto" w:fill="1E1E1E"/>
+        <w:spacing w:line="270" w:lineRule="atLeast"/>
+        <w:rPr>
+          <w:rFonts w:ascii="Courier New" w:eastAsia="Times New Roman" w:hAnsi="Courier New" w:cs="Courier New"/>
+          <w:color w:val="D4D4D4"/>
+          <w:kern w:val="0"/>
+          <w:sz w:val="18"/>
+          <w:szCs w:val="18"/>
+          <w:lang w:eastAsia="pl-PL"/>
+          <w14:ligatures w14:val="none"/>
+        </w:rPr>
+      </w:pPr>
+      <w:r>
+        <w:rPr>
+          <w:rFonts w:ascii="Courier New" w:eastAsia="Times New Roman" w:hAnsi="Courier New" w:cs="Courier New"/>
+          <w:color w:val="DCDCDC"/>
+          <w:kern w:val="0"/>
+          <w:sz w:val="18"/>
+          <w:szCs w:val="18"/>
+          <w:lang w:eastAsia="pl-PL"/>
+          <w14:ligatures w14:val="none"/>
+        </w:rPr>
+        <w:t>}</w:t>
+      </w:r>
+    </w:p>
+    <w:p/>
+    <w:p>
+      <w:r>
+        <w:t>Odpowiedz z serwera</w:t>
+      </w:r>
+    </w:p>
+    <w:p>
+      <w:pPr>
+        <w:shd w:val="clear" w:color="auto" w:fill="1E1E1E"/>
+        <w:spacing w:line="270" w:lineRule="atLeast"/>
+        <w:rPr>
+          <w:rFonts w:ascii="Courier New" w:eastAsia="Times New Roman" w:hAnsi="Courier New" w:cs="Courier New"/>
+          <w:color w:val="D4D4D4"/>
+          <w:kern w:val="0"/>
+          <w:sz w:val="18"/>
+          <w:szCs w:val="18"/>
+          <w:lang w:eastAsia="pl-PL"/>
+          <w14:ligatures w14:val="none"/>
+        </w:rPr>
+      </w:pPr>
+      <w:r>
+        <w:rPr>
+          <w:rFonts w:ascii="Courier New" w:eastAsia="Times New Roman" w:hAnsi="Courier New" w:cs="Courier New"/>
+          <w:color w:val="9CDCFE"/>
+          <w:kern w:val="0"/>
+          <w:sz w:val="18"/>
+          <w:szCs w:val="18"/>
+          <w:lang w:eastAsia="pl-PL"/>
+          <w14:ligatures w14:val="none"/>
+        </w:rPr>
+        <w:t>"</w:t>
+      </w:r>
+      <w:proofErr w:type="spellStart"/>
+      <w:r>
+        <w:rPr>
+          <w:rFonts w:ascii="Courier New" w:eastAsia="Times New Roman" w:hAnsi="Courier New" w:cs="Courier New"/>
+          <w:color w:val="9CDCFE"/>
+          <w:kern w:val="0"/>
+          <w:sz w:val="18"/>
+          <w:szCs w:val="18"/>
+          <w:lang w:eastAsia="pl-PL"/>
+          <w14:ligatures w14:val="none"/>
+        </w:rPr>
+        <w:t>message</w:t>
+      </w:r>
+      <w:proofErr w:type="spellEnd"/>
+      <w:r>
+        <w:rPr>
+          <w:rFonts w:ascii="Courier New" w:eastAsia="Times New Roman" w:hAnsi="Courier New" w:cs="Courier New"/>
+          <w:color w:val="9CDCFE"/>
+          <w:kern w:val="0"/>
+          <w:sz w:val="18"/>
+          <w:szCs w:val="18"/>
+          <w:lang w:eastAsia="pl-PL"/>
+          <w14:ligatures w14:val="none"/>
+        </w:rPr>
+        <w:t>"</w:t>
+      </w:r>
+      <w:r>
+        <w:rPr>
+          <w:rFonts w:ascii="Courier New" w:eastAsia="Times New Roman" w:hAnsi="Courier New" w:cs="Courier New"/>
+          <w:color w:val="DCDCDC"/>
+          <w:kern w:val="0"/>
+          <w:sz w:val="18"/>
+          <w:szCs w:val="18"/>
+          <w:lang w:eastAsia="pl-PL"/>
+          <w14:ligatures w14:val="none"/>
+        </w:rPr>
+        <w:t>:</w:t>
+      </w:r>
+      <w:r>
+        <w:rPr>
+          <w:rFonts w:ascii="Courier New" w:eastAsia="Times New Roman" w:hAnsi="Courier New" w:cs="Courier New"/>
+          <w:color w:val="D4D4D4"/>
+          <w:kern w:val="0"/>
+          <w:sz w:val="18"/>
+          <w:szCs w:val="18"/>
+          <w:lang w:eastAsia="pl-PL"/>
+          <w14:ligatures w14:val="none"/>
+        </w:rPr>
+        <w:t xml:space="preserve"> </w:t>
+      </w:r>
+      <w:r>
+        <w:rPr>
+          <w:rFonts w:ascii="Courier New" w:eastAsia="Times New Roman" w:hAnsi="Courier New" w:cs="Courier New"/>
+          <w:color w:val="CE9178"/>
+          <w:kern w:val="0"/>
+          <w:sz w:val="18"/>
+          <w:szCs w:val="18"/>
+          <w:lang w:eastAsia="pl-PL"/>
+          <w14:ligatures w14:val="none"/>
+        </w:rPr>
+        <w:t>"Książka została dodana"</w:t>
+      </w:r>
+    </w:p>
     <w:p/>
     <w:sectPr>
       <w:pgSz w:w="11906" w:h="16838"/>
@@ -1625,6 +3690,59 @@
       <w:shd w:val="clear" w:color="auto" w:fill="E1DFDD"/>
     </w:rPr>
   </w:style>
+  <w:style w:type="paragraph" w:styleId="HTML-wstpniesformatowany">
+    <w:name w:val="HTML Preformatted"/>
+    <w:basedOn w:val="Normalny"/>
+    <w:link w:val="HTML-wstpniesformatowanyZnak"/>
+    <w:uiPriority w:val="99"/>
+    <w:semiHidden/>
+    <w:unhideWhenUsed/>
+    <w:rsid w:val="000C2968"/>
+    <w:pPr>
+      <w:tabs>
+        <w:tab w:val="left" w:pos="916"/>
+        <w:tab w:val="left" w:pos="1832"/>
+        <w:tab w:val="left" w:pos="2748"/>
+        <w:tab w:val="left" w:pos="3664"/>
+        <w:tab w:val="left" w:pos="4580"/>
+        <w:tab w:val="left" w:pos="5496"/>
+        <w:tab w:val="left" w:pos="6412"/>
+        <w:tab w:val="left" w:pos="7328"/>
+        <w:tab w:val="left" w:pos="8244"/>
+        <w:tab w:val="left" w:pos="9160"/>
+        <w:tab w:val="left" w:pos="10076"/>
+        <w:tab w:val="left" w:pos="10992"/>
+        <w:tab w:val="left" w:pos="11908"/>
+        <w:tab w:val="left" w:pos="12824"/>
+        <w:tab w:val="left" w:pos="13740"/>
+        <w:tab w:val="left" w:pos="14656"/>
+      </w:tabs>
+    </w:pPr>
+    <w:rPr>
+      <w:rFonts w:ascii="Courier New" w:eastAsia="Times New Roman" w:hAnsi="Courier New" w:cs="Courier New"/>
+      <w:kern w:val="0"/>
+      <w:sz w:val="20"/>
+      <w:szCs w:val="20"/>
+      <w:lang w:eastAsia="pl-PL"/>
+      <w14:ligatures w14:val="none"/>
+    </w:rPr>
+  </w:style>
+  <w:style w:type="character" w:customStyle="1" w:styleId="HTML-wstpniesformatowanyZnak">
+    <w:name w:val="HTML - wstępnie sformatowany Znak"/>
+    <w:basedOn w:val="Domylnaczcionkaakapitu"/>
+    <w:link w:val="HTML-wstpniesformatowany"/>
+    <w:uiPriority w:val="99"/>
+    <w:semiHidden/>
+    <w:rsid w:val="000C2968"/>
+    <w:rPr>
+      <w:rFonts w:ascii="Courier New" w:eastAsia="Times New Roman" w:hAnsi="Courier New" w:cs="Courier New"/>
+      <w:kern w:val="0"/>
+      <w:sz w:val="20"/>
+      <w:szCs w:val="20"/>
+      <w:lang w:eastAsia="pl-PL"/>
+      <w14:ligatures w14:val="none"/>
+    </w:rPr>
+  </w:style>
 </w:styles>
 </file>
 

</xml_diff>